<commit_message>
include HTML code added
in word file
</commit_message>
<xml_diff>
--- a/raw data/sudo apt.docx
+++ b/raw data/sudo apt.docx
@@ -22,8 +22,6 @@
         </w:rPr>
         <w:t xml:space="preserve"> apt -y install apache2 -</w:t>
       </w:r>
-      <w:bookmarkStart w:id="0" w:name="_GoBack"/>
-      <w:bookmarkEnd w:id="0"/>
     </w:p>
     <w:p>
       <w:pPr>
@@ -64,7 +62,1283 @@
         <w:rPr>
           <w:lang w:val="en-US"/>
         </w:rPr>
-        <w:t xml:space="preserve"> start apache2.service - </w:t>
+        <w:t xml:space="preserve"> start apache2.service </w:t>
+      </w:r>
+      <w:r>
+        <w:rPr>
+          <w:lang w:val="en-US"/>
+        </w:rPr>
+        <w:t>–</w:t>
+      </w:r>
+      <w:r>
+        <w:rPr>
+          <w:lang w:val="en-US"/>
+        </w:rPr>
+        <w:t xml:space="preserve"> </w:t>
+      </w:r>
+    </w:p>
+    <w:p>
+      <w:pPr>
+        <w:rPr>
+          <w:lang w:val="en-US"/>
+        </w:rPr>
+      </w:pPr>
+    </w:p>
+    <w:p>
+      <w:pPr>
+        <w:shd w:val="clear" w:color="auto" w:fill="FFFFFF"/>
+        <w:spacing w:before="150" w:after="150"/>
+        <w:outlineLvl w:val="1"/>
+        <w:rPr>
+          <w:rFonts w:ascii="Arial" w:eastAsia="Times New Roman" w:hAnsi="Arial" w:cs="Arial"/>
+          <w:color w:val="000000"/>
+          <w:sz w:val="45"/>
+          <w:szCs w:val="45"/>
+        </w:rPr>
+      </w:pPr>
+      <w:r>
+        <w:rPr>
+          <w:rFonts w:ascii="Arial" w:eastAsia="Times New Roman" w:hAnsi="Arial" w:cs="Arial"/>
+          <w:color w:val="000000"/>
+          <w:sz w:val="45"/>
+          <w:szCs w:val="45"/>
+        </w:rPr>
+        <w:t>Include the HTML</w:t>
+      </w:r>
+    </w:p>
+    <w:p>
+      <w:pPr>
+        <w:rPr>
+          <w:lang w:val="en-US"/>
+        </w:rPr>
+      </w:pPr>
+      <w:r>
+        <w:rPr>
+          <w:lang w:val="en-US"/>
+        </w:rPr>
+        <w:t xml:space="preserve">&lt;button </w:t>
+      </w:r>
+      <w:proofErr w:type="spellStart"/>
+      <w:r>
+        <w:rPr>
+          <w:lang w:val="en-US"/>
+        </w:rPr>
+        <w:t>onClick</w:t>
+      </w:r>
+      <w:proofErr w:type="spellEnd"/>
+      <w:proofErr w:type="gramStart"/>
+      <w:r>
+        <w:rPr>
+          <w:lang w:val="en-US"/>
+        </w:rPr>
+        <w:t>=”</w:t>
+      </w:r>
+      <w:proofErr w:type="spellStart"/>
+      <w:r>
+        <w:rPr>
+          <w:lang w:val="en-US"/>
+        </w:rPr>
+        <w:t>includeHTML</w:t>
+      </w:r>
+      <w:proofErr w:type="spellEnd"/>
+      <w:proofErr w:type="gramEnd"/>
+      <w:r>
+        <w:rPr>
+          <w:lang w:val="en-US"/>
+        </w:rPr>
+        <w:t>()”&gt; name &lt;/button&gt;</w:t>
+      </w:r>
+    </w:p>
+    <w:p>
+      <w:pPr>
+        <w:shd w:val="clear" w:color="auto" w:fill="FFFFFF"/>
+        <w:rPr>
+          <w:rFonts w:ascii="Consolas" w:eastAsia="Times New Roman" w:hAnsi="Consolas" w:cs="Consolas"/>
+          <w:color w:val="000000"/>
+        </w:rPr>
+      </w:pPr>
+      <w:r>
+        <w:rPr>
+          <w:rFonts w:ascii="Consolas" w:eastAsia="Times New Roman" w:hAnsi="Consolas" w:cs="Consolas"/>
+          <w:color w:val="0000CD"/>
+        </w:rPr>
+        <w:t>&lt;</w:t>
+      </w:r>
+      <w:r>
+        <w:rPr>
+          <w:rFonts w:ascii="Consolas" w:eastAsia="Times New Roman" w:hAnsi="Consolas" w:cs="Consolas"/>
+          <w:color w:val="A52A2A"/>
+        </w:rPr>
+        <w:t>div</w:t>
+      </w:r>
+      <w:r>
+        <w:rPr>
+          <w:rFonts w:ascii="Consolas" w:eastAsia="Times New Roman" w:hAnsi="Consolas" w:cs="Consolas"/>
+          <w:color w:val="FF0000"/>
+        </w:rPr>
+        <w:t> </w:t>
+      </w:r>
+      <w:r>
+        <w:rPr>
+          <w:rFonts w:ascii="Consolas" w:eastAsia="Times New Roman" w:hAnsi="Consolas" w:cs="Consolas"/>
+          <w:b/>
+          <w:bCs/>
+          <w:color w:val="FF0000"/>
+        </w:rPr>
+        <w:t>w3-include-html</w:t>
+      </w:r>
+      <w:r>
+        <w:rPr>
+          <w:rFonts w:ascii="Consolas" w:eastAsia="Times New Roman" w:hAnsi="Consolas" w:cs="Consolas"/>
+          <w:color w:val="0000CD"/>
+        </w:rPr>
+        <w:t>="content.html"&gt;&lt;</w:t>
+      </w:r>
+      <w:r>
+        <w:rPr>
+          <w:rFonts w:ascii="Consolas" w:eastAsia="Times New Roman" w:hAnsi="Consolas" w:cs="Consolas"/>
+          <w:color w:val="A52A2A"/>
+        </w:rPr>
+        <w:t>/div</w:t>
+      </w:r>
+      <w:r>
+        <w:rPr>
+          <w:rFonts w:ascii="Consolas" w:eastAsia="Times New Roman" w:hAnsi="Consolas" w:cs="Consolas"/>
+          <w:color w:val="0000CD"/>
+        </w:rPr>
+        <w:t>&gt;</w:t>
+      </w:r>
+    </w:p>
+    <w:p>
+      <w:pPr>
+        <w:rPr>
+          <w:rFonts w:ascii="Times New Roman" w:eastAsia="Times New Roman" w:hAnsi="Times New Roman" w:cs="Times New Roman"/>
+        </w:rPr>
+      </w:pPr>
+    </w:p>
+    <w:p>
+      <w:pPr>
+        <w:rPr>
+          <w:rFonts w:ascii="Times New Roman" w:eastAsia="Times New Roman" w:hAnsi="Times New Roman" w:cs="Times New Roman"/>
+        </w:rPr>
+      </w:pPr>
+      <w:r>
+        <w:rPr>
+          <w:rFonts w:ascii="Consolas" w:eastAsia="Times New Roman" w:hAnsi="Consolas" w:cs="Consolas"/>
+          <w:color w:val="0000CD"/>
+        </w:rPr>
+        <w:t>&lt;</w:t>
+      </w:r>
+      <w:r>
+        <w:rPr>
+          <w:rFonts w:ascii="Consolas" w:eastAsia="Times New Roman" w:hAnsi="Consolas" w:cs="Consolas"/>
+          <w:color w:val="A52A2A"/>
+        </w:rPr>
+        <w:t>script</w:t>
+      </w:r>
+      <w:r>
+        <w:rPr>
+          <w:rFonts w:ascii="Consolas" w:eastAsia="Times New Roman" w:hAnsi="Consolas" w:cs="Consolas"/>
+          <w:color w:val="0000CD"/>
+        </w:rPr>
+        <w:t>&gt;</w:t>
+      </w:r>
+      <w:r>
+        <w:rPr>
+          <w:rFonts w:ascii="Consolas" w:eastAsia="Times New Roman" w:hAnsi="Consolas" w:cs="Consolas"/>
+          <w:color w:val="000000"/>
+        </w:rPr>
+        <w:br/>
+      </w:r>
+      <w:r>
+        <w:rPr>
+          <w:rFonts w:ascii="Consolas" w:eastAsia="Times New Roman" w:hAnsi="Consolas" w:cs="Consolas"/>
+          <w:color w:val="0000CD"/>
+        </w:rPr>
+        <w:t>function</w:t>
+      </w:r>
+      <w:r>
+        <w:rPr>
+          <w:rFonts w:ascii="Consolas" w:eastAsia="Times New Roman" w:hAnsi="Consolas" w:cs="Consolas"/>
+          <w:color w:val="000000"/>
+        </w:rPr>
+        <w:t> </w:t>
+      </w:r>
+      <w:proofErr w:type="spellStart"/>
+      <w:r>
+        <w:rPr>
+          <w:rFonts w:ascii="Consolas" w:eastAsia="Times New Roman" w:hAnsi="Consolas" w:cs="Consolas"/>
+          <w:color w:val="000000"/>
+        </w:rPr>
+        <w:t>includeHTML</w:t>
+      </w:r>
+      <w:proofErr w:type="spellEnd"/>
+      <w:r>
+        <w:rPr>
+          <w:rFonts w:ascii="Consolas" w:eastAsia="Times New Roman" w:hAnsi="Consolas" w:cs="Consolas"/>
+          <w:color w:val="000000"/>
+        </w:rPr>
+        <w:t>() {</w:t>
+      </w:r>
+      <w:r>
+        <w:rPr>
+          <w:rFonts w:ascii="Consolas" w:eastAsia="Times New Roman" w:hAnsi="Consolas" w:cs="Consolas"/>
+          <w:color w:val="000000"/>
+        </w:rPr>
+        <w:br/>
+        <w:t>  </w:t>
+      </w:r>
+      <w:r>
+        <w:rPr>
+          <w:rFonts w:ascii="Consolas" w:eastAsia="Times New Roman" w:hAnsi="Consolas" w:cs="Consolas"/>
+          <w:color w:val="0000CD"/>
+        </w:rPr>
+        <w:t>var</w:t>
+      </w:r>
+      <w:r>
+        <w:rPr>
+          <w:rFonts w:ascii="Consolas" w:eastAsia="Times New Roman" w:hAnsi="Consolas" w:cs="Consolas"/>
+          <w:color w:val="000000"/>
+        </w:rPr>
+        <w:t xml:space="preserve"> z, </w:t>
+      </w:r>
+      <w:proofErr w:type="spellStart"/>
+      <w:r>
+        <w:rPr>
+          <w:rFonts w:ascii="Consolas" w:eastAsia="Times New Roman" w:hAnsi="Consolas" w:cs="Consolas"/>
+          <w:color w:val="000000"/>
+        </w:rPr>
+        <w:t>i</w:t>
+      </w:r>
+      <w:proofErr w:type="spellEnd"/>
+      <w:r>
+        <w:rPr>
+          <w:rFonts w:ascii="Consolas" w:eastAsia="Times New Roman" w:hAnsi="Consolas" w:cs="Consolas"/>
+          <w:color w:val="000000"/>
+        </w:rPr>
+        <w:t xml:space="preserve">, </w:t>
+      </w:r>
+      <w:proofErr w:type="spellStart"/>
+      <w:r>
+        <w:rPr>
+          <w:rFonts w:ascii="Consolas" w:eastAsia="Times New Roman" w:hAnsi="Consolas" w:cs="Consolas"/>
+          <w:color w:val="000000"/>
+        </w:rPr>
+        <w:t>elmnt</w:t>
+      </w:r>
+      <w:proofErr w:type="spellEnd"/>
+      <w:r>
+        <w:rPr>
+          <w:rFonts w:ascii="Consolas" w:eastAsia="Times New Roman" w:hAnsi="Consolas" w:cs="Consolas"/>
+          <w:color w:val="000000"/>
+        </w:rPr>
+        <w:t xml:space="preserve">, file, </w:t>
+      </w:r>
+      <w:proofErr w:type="spellStart"/>
+      <w:r>
+        <w:rPr>
+          <w:rFonts w:ascii="Consolas" w:eastAsia="Times New Roman" w:hAnsi="Consolas" w:cs="Consolas"/>
+          <w:color w:val="000000"/>
+        </w:rPr>
+        <w:t>xhttp</w:t>
+      </w:r>
+      <w:proofErr w:type="spellEnd"/>
+      <w:r>
+        <w:rPr>
+          <w:rFonts w:ascii="Consolas" w:eastAsia="Times New Roman" w:hAnsi="Consolas" w:cs="Consolas"/>
+          <w:color w:val="000000"/>
+        </w:rPr>
+        <w:t>;</w:t>
+      </w:r>
+      <w:r>
+        <w:rPr>
+          <w:rFonts w:ascii="Consolas" w:eastAsia="Times New Roman" w:hAnsi="Consolas" w:cs="Consolas"/>
+          <w:color w:val="000000"/>
+        </w:rPr>
+        <w:br/>
+        <w:t>  </w:t>
+      </w:r>
+      <w:r>
+        <w:rPr>
+          <w:rFonts w:ascii="Consolas" w:eastAsia="Times New Roman" w:hAnsi="Consolas" w:cs="Consolas"/>
+          <w:color w:val="008000"/>
+        </w:rPr>
+        <w:t>/* Loop through a collection of all HTML elements: */</w:t>
+      </w:r>
+      <w:r>
+        <w:rPr>
+          <w:rFonts w:ascii="Consolas" w:eastAsia="Times New Roman" w:hAnsi="Consolas" w:cs="Consolas"/>
+          <w:color w:val="000000"/>
+        </w:rPr>
+        <w:br/>
+        <w:t>  z = </w:t>
+      </w:r>
+      <w:proofErr w:type="spellStart"/>
+      <w:r>
+        <w:rPr>
+          <w:rFonts w:ascii="Consolas" w:eastAsia="Times New Roman" w:hAnsi="Consolas" w:cs="Consolas"/>
+          <w:color w:val="000000"/>
+        </w:rPr>
+        <w:t>document.getElementsByTagName</w:t>
+      </w:r>
+      <w:proofErr w:type="spellEnd"/>
+      <w:r>
+        <w:rPr>
+          <w:rFonts w:ascii="Consolas" w:eastAsia="Times New Roman" w:hAnsi="Consolas" w:cs="Consolas"/>
+          <w:color w:val="000000"/>
+        </w:rPr>
+        <w:t>(</w:t>
+      </w:r>
+      <w:r>
+        <w:rPr>
+          <w:rFonts w:ascii="Consolas" w:eastAsia="Times New Roman" w:hAnsi="Consolas" w:cs="Consolas"/>
+          <w:color w:val="A52A2A"/>
+        </w:rPr>
+        <w:t>"*"</w:t>
+      </w:r>
+      <w:r>
+        <w:rPr>
+          <w:rFonts w:ascii="Consolas" w:eastAsia="Times New Roman" w:hAnsi="Consolas" w:cs="Consolas"/>
+          <w:color w:val="000000"/>
+        </w:rPr>
+        <w:t>);</w:t>
+      </w:r>
+      <w:r>
+        <w:rPr>
+          <w:rFonts w:ascii="Consolas" w:eastAsia="Times New Roman" w:hAnsi="Consolas" w:cs="Consolas"/>
+          <w:color w:val="000000"/>
+        </w:rPr>
+        <w:br/>
+        <w:t>  </w:t>
+      </w:r>
+      <w:r>
+        <w:rPr>
+          <w:rFonts w:ascii="Consolas" w:eastAsia="Times New Roman" w:hAnsi="Consolas" w:cs="Consolas"/>
+          <w:color w:val="0000CD"/>
+        </w:rPr>
+        <w:t>for</w:t>
+      </w:r>
+      <w:r>
+        <w:rPr>
+          <w:rFonts w:ascii="Consolas" w:eastAsia="Times New Roman" w:hAnsi="Consolas" w:cs="Consolas"/>
+          <w:color w:val="000000"/>
+        </w:rPr>
+        <w:t> (</w:t>
+      </w:r>
+      <w:proofErr w:type="spellStart"/>
+      <w:r>
+        <w:rPr>
+          <w:rFonts w:ascii="Consolas" w:eastAsia="Times New Roman" w:hAnsi="Consolas" w:cs="Consolas"/>
+          <w:color w:val="000000"/>
+        </w:rPr>
+        <w:t>i</w:t>
+      </w:r>
+      <w:proofErr w:type="spellEnd"/>
+      <w:r>
+        <w:rPr>
+          <w:rFonts w:ascii="Consolas" w:eastAsia="Times New Roman" w:hAnsi="Consolas" w:cs="Consolas"/>
+          <w:color w:val="000000"/>
+        </w:rPr>
+        <w:t xml:space="preserve"> = </w:t>
+      </w:r>
+      <w:r>
+        <w:rPr>
+          <w:rFonts w:ascii="Consolas" w:eastAsia="Times New Roman" w:hAnsi="Consolas" w:cs="Consolas"/>
+          <w:color w:val="FF0000"/>
+        </w:rPr>
+        <w:t>0</w:t>
+      </w:r>
+      <w:r>
+        <w:rPr>
+          <w:rFonts w:ascii="Consolas" w:eastAsia="Times New Roman" w:hAnsi="Consolas" w:cs="Consolas"/>
+          <w:color w:val="000000"/>
+        </w:rPr>
+        <w:t xml:space="preserve">; </w:t>
+      </w:r>
+      <w:proofErr w:type="spellStart"/>
+      <w:r>
+        <w:rPr>
+          <w:rFonts w:ascii="Consolas" w:eastAsia="Times New Roman" w:hAnsi="Consolas" w:cs="Consolas"/>
+          <w:color w:val="000000"/>
+        </w:rPr>
+        <w:t>i</w:t>
+      </w:r>
+      <w:proofErr w:type="spellEnd"/>
+      <w:r>
+        <w:rPr>
+          <w:rFonts w:ascii="Consolas" w:eastAsia="Times New Roman" w:hAnsi="Consolas" w:cs="Consolas"/>
+          <w:color w:val="000000"/>
+        </w:rPr>
+        <w:t xml:space="preserve"> &lt; </w:t>
+      </w:r>
+      <w:proofErr w:type="spellStart"/>
+      <w:r>
+        <w:rPr>
+          <w:rFonts w:ascii="Consolas" w:eastAsia="Times New Roman" w:hAnsi="Consolas" w:cs="Consolas"/>
+          <w:color w:val="000000"/>
+        </w:rPr>
+        <w:t>z.length</w:t>
+      </w:r>
+      <w:proofErr w:type="spellEnd"/>
+      <w:r>
+        <w:rPr>
+          <w:rFonts w:ascii="Consolas" w:eastAsia="Times New Roman" w:hAnsi="Consolas" w:cs="Consolas"/>
+          <w:color w:val="000000"/>
+        </w:rPr>
+        <w:t xml:space="preserve">; </w:t>
+      </w:r>
+      <w:proofErr w:type="spellStart"/>
+      <w:r>
+        <w:rPr>
+          <w:rFonts w:ascii="Consolas" w:eastAsia="Times New Roman" w:hAnsi="Consolas" w:cs="Consolas"/>
+          <w:color w:val="000000"/>
+        </w:rPr>
+        <w:t>i</w:t>
+      </w:r>
+      <w:proofErr w:type="spellEnd"/>
+      <w:r>
+        <w:rPr>
+          <w:rFonts w:ascii="Consolas" w:eastAsia="Times New Roman" w:hAnsi="Consolas" w:cs="Consolas"/>
+          <w:color w:val="000000"/>
+        </w:rPr>
+        <w:t>++) {</w:t>
+      </w:r>
+      <w:r>
+        <w:rPr>
+          <w:rFonts w:ascii="Consolas" w:eastAsia="Times New Roman" w:hAnsi="Consolas" w:cs="Consolas"/>
+          <w:color w:val="000000"/>
+        </w:rPr>
+        <w:br/>
+        <w:t xml:space="preserve">    </w:t>
+      </w:r>
+      <w:proofErr w:type="spellStart"/>
+      <w:r>
+        <w:rPr>
+          <w:rFonts w:ascii="Consolas" w:eastAsia="Times New Roman" w:hAnsi="Consolas" w:cs="Consolas"/>
+          <w:color w:val="000000"/>
+        </w:rPr>
+        <w:t>elmnt</w:t>
+      </w:r>
+      <w:proofErr w:type="spellEnd"/>
+      <w:r>
+        <w:rPr>
+          <w:rFonts w:ascii="Consolas" w:eastAsia="Times New Roman" w:hAnsi="Consolas" w:cs="Consolas"/>
+          <w:color w:val="000000"/>
+        </w:rPr>
+        <w:t xml:space="preserve"> = z[</w:t>
+      </w:r>
+      <w:proofErr w:type="spellStart"/>
+      <w:r>
+        <w:rPr>
+          <w:rFonts w:ascii="Consolas" w:eastAsia="Times New Roman" w:hAnsi="Consolas" w:cs="Consolas"/>
+          <w:color w:val="000000"/>
+        </w:rPr>
+        <w:t>i</w:t>
+      </w:r>
+      <w:proofErr w:type="spellEnd"/>
+      <w:r>
+        <w:rPr>
+          <w:rFonts w:ascii="Consolas" w:eastAsia="Times New Roman" w:hAnsi="Consolas" w:cs="Consolas"/>
+          <w:color w:val="000000"/>
+        </w:rPr>
+        <w:t>];</w:t>
+      </w:r>
+      <w:r>
+        <w:rPr>
+          <w:rFonts w:ascii="Consolas" w:eastAsia="Times New Roman" w:hAnsi="Consolas" w:cs="Consolas"/>
+          <w:color w:val="000000"/>
+        </w:rPr>
+        <w:br/>
+        <w:t>    </w:t>
+      </w:r>
+      <w:r>
+        <w:rPr>
+          <w:rFonts w:ascii="Consolas" w:eastAsia="Times New Roman" w:hAnsi="Consolas" w:cs="Consolas"/>
+          <w:color w:val="008000"/>
+        </w:rPr>
+        <w:t xml:space="preserve">/*search for elements with a certain </w:t>
+      </w:r>
+      <w:proofErr w:type="spellStart"/>
+      <w:r>
+        <w:rPr>
+          <w:rFonts w:ascii="Consolas" w:eastAsia="Times New Roman" w:hAnsi="Consolas" w:cs="Consolas"/>
+          <w:color w:val="008000"/>
+        </w:rPr>
+        <w:t>atrribute</w:t>
+      </w:r>
+      <w:proofErr w:type="spellEnd"/>
+      <w:r>
+        <w:rPr>
+          <w:rFonts w:ascii="Consolas" w:eastAsia="Times New Roman" w:hAnsi="Consolas" w:cs="Consolas"/>
+          <w:color w:val="008000"/>
+        </w:rPr>
+        <w:t>:*/</w:t>
+      </w:r>
+      <w:r>
+        <w:rPr>
+          <w:rFonts w:ascii="Consolas" w:eastAsia="Times New Roman" w:hAnsi="Consolas" w:cs="Consolas"/>
+          <w:color w:val="000000"/>
+        </w:rPr>
+        <w:br/>
+        <w:t>    file = </w:t>
+      </w:r>
+      <w:proofErr w:type="spellStart"/>
+      <w:r>
+        <w:rPr>
+          <w:rFonts w:ascii="Consolas" w:eastAsia="Times New Roman" w:hAnsi="Consolas" w:cs="Consolas"/>
+          <w:color w:val="000000"/>
+        </w:rPr>
+        <w:t>elm</w:t>
+      </w:r>
+      <w:bookmarkStart w:id="0" w:name="_GoBack"/>
+      <w:bookmarkEnd w:id="0"/>
+      <w:r>
+        <w:rPr>
+          <w:rFonts w:ascii="Consolas" w:eastAsia="Times New Roman" w:hAnsi="Consolas" w:cs="Consolas"/>
+          <w:color w:val="000000"/>
+        </w:rPr>
+        <w:t>nt.getAttribute</w:t>
+      </w:r>
+      <w:proofErr w:type="spellEnd"/>
+      <w:r>
+        <w:rPr>
+          <w:rFonts w:ascii="Consolas" w:eastAsia="Times New Roman" w:hAnsi="Consolas" w:cs="Consolas"/>
+          <w:color w:val="000000"/>
+        </w:rPr>
+        <w:t>(</w:t>
+      </w:r>
+      <w:r>
+        <w:rPr>
+          <w:rFonts w:ascii="Consolas" w:eastAsia="Times New Roman" w:hAnsi="Consolas" w:cs="Consolas"/>
+          <w:color w:val="A52A2A"/>
+        </w:rPr>
+        <w:t>"w3-include-html"</w:t>
+      </w:r>
+      <w:r>
+        <w:rPr>
+          <w:rFonts w:ascii="Consolas" w:eastAsia="Times New Roman" w:hAnsi="Consolas" w:cs="Consolas"/>
+          <w:color w:val="000000"/>
+        </w:rPr>
+        <w:t>);</w:t>
+      </w:r>
+      <w:r>
+        <w:rPr>
+          <w:rFonts w:ascii="Consolas" w:eastAsia="Times New Roman" w:hAnsi="Consolas" w:cs="Consolas"/>
+          <w:color w:val="000000"/>
+        </w:rPr>
+        <w:br/>
+        <w:t>    </w:t>
+      </w:r>
+      <w:r>
+        <w:rPr>
+          <w:rFonts w:ascii="Consolas" w:eastAsia="Times New Roman" w:hAnsi="Consolas" w:cs="Consolas"/>
+          <w:color w:val="0000CD"/>
+        </w:rPr>
+        <w:t>if</w:t>
+      </w:r>
+      <w:r>
+        <w:rPr>
+          <w:rFonts w:ascii="Consolas" w:eastAsia="Times New Roman" w:hAnsi="Consolas" w:cs="Consolas"/>
+          <w:color w:val="000000"/>
+        </w:rPr>
+        <w:t> (file) {</w:t>
+      </w:r>
+      <w:r>
+        <w:rPr>
+          <w:rFonts w:ascii="Consolas" w:eastAsia="Times New Roman" w:hAnsi="Consolas" w:cs="Consolas"/>
+          <w:color w:val="000000"/>
+        </w:rPr>
+        <w:br/>
+        <w:t>      </w:t>
+      </w:r>
+      <w:r>
+        <w:rPr>
+          <w:rFonts w:ascii="Consolas" w:eastAsia="Times New Roman" w:hAnsi="Consolas" w:cs="Consolas"/>
+          <w:color w:val="008000"/>
+        </w:rPr>
+        <w:t>/* Make an HTTP request using the attribute value as the file name: */</w:t>
+      </w:r>
+      <w:r>
+        <w:rPr>
+          <w:rFonts w:ascii="Consolas" w:eastAsia="Times New Roman" w:hAnsi="Consolas" w:cs="Consolas"/>
+          <w:color w:val="000000"/>
+        </w:rPr>
+        <w:br/>
+        <w:t>      </w:t>
+      </w:r>
+      <w:proofErr w:type="spellStart"/>
+      <w:r>
+        <w:rPr>
+          <w:rFonts w:ascii="Consolas" w:eastAsia="Times New Roman" w:hAnsi="Consolas" w:cs="Consolas"/>
+          <w:color w:val="000000"/>
+        </w:rPr>
+        <w:t>xhttp</w:t>
+      </w:r>
+      <w:proofErr w:type="spellEnd"/>
+      <w:r>
+        <w:rPr>
+          <w:rFonts w:ascii="Consolas" w:eastAsia="Times New Roman" w:hAnsi="Consolas" w:cs="Consolas"/>
+          <w:color w:val="000000"/>
+        </w:rPr>
+        <w:t xml:space="preserve"> = </w:t>
+      </w:r>
+      <w:r>
+        <w:rPr>
+          <w:rFonts w:ascii="Consolas" w:eastAsia="Times New Roman" w:hAnsi="Consolas" w:cs="Consolas"/>
+          <w:color w:val="0000CD"/>
+        </w:rPr>
+        <w:t>new</w:t>
+      </w:r>
+      <w:r>
+        <w:rPr>
+          <w:rFonts w:ascii="Consolas" w:eastAsia="Times New Roman" w:hAnsi="Consolas" w:cs="Consolas"/>
+          <w:color w:val="000000"/>
+        </w:rPr>
+        <w:t> </w:t>
+      </w:r>
+      <w:proofErr w:type="spellStart"/>
+      <w:r>
+        <w:rPr>
+          <w:rFonts w:ascii="Consolas" w:eastAsia="Times New Roman" w:hAnsi="Consolas" w:cs="Consolas"/>
+          <w:color w:val="000000"/>
+        </w:rPr>
+        <w:t>XMLHttpRequest</w:t>
+      </w:r>
+      <w:proofErr w:type="spellEnd"/>
+      <w:r>
+        <w:rPr>
+          <w:rFonts w:ascii="Consolas" w:eastAsia="Times New Roman" w:hAnsi="Consolas" w:cs="Consolas"/>
+          <w:color w:val="000000"/>
+        </w:rPr>
+        <w:t>();</w:t>
+      </w:r>
+      <w:r>
+        <w:rPr>
+          <w:rFonts w:ascii="Consolas" w:eastAsia="Times New Roman" w:hAnsi="Consolas" w:cs="Consolas"/>
+          <w:color w:val="000000"/>
+        </w:rPr>
+        <w:br/>
+        <w:t>      </w:t>
+      </w:r>
+      <w:proofErr w:type="spellStart"/>
+      <w:r>
+        <w:rPr>
+          <w:rFonts w:ascii="Consolas" w:eastAsia="Times New Roman" w:hAnsi="Consolas" w:cs="Consolas"/>
+          <w:color w:val="000000"/>
+        </w:rPr>
+        <w:t>xhttp.onreadystatechange</w:t>
+      </w:r>
+      <w:proofErr w:type="spellEnd"/>
+      <w:r>
+        <w:rPr>
+          <w:rFonts w:ascii="Consolas" w:eastAsia="Times New Roman" w:hAnsi="Consolas" w:cs="Consolas"/>
+          <w:color w:val="000000"/>
+        </w:rPr>
+        <w:t> = </w:t>
+      </w:r>
+      <w:r>
+        <w:rPr>
+          <w:rFonts w:ascii="Consolas" w:eastAsia="Times New Roman" w:hAnsi="Consolas" w:cs="Consolas"/>
+          <w:color w:val="0000CD"/>
+        </w:rPr>
+        <w:t>function</w:t>
+      </w:r>
+      <w:r>
+        <w:rPr>
+          <w:rFonts w:ascii="Consolas" w:eastAsia="Times New Roman" w:hAnsi="Consolas" w:cs="Consolas"/>
+          <w:color w:val="000000"/>
+        </w:rPr>
+        <w:t>() {</w:t>
+      </w:r>
+      <w:r>
+        <w:rPr>
+          <w:rFonts w:ascii="Consolas" w:eastAsia="Times New Roman" w:hAnsi="Consolas" w:cs="Consolas"/>
+          <w:color w:val="000000"/>
+        </w:rPr>
+        <w:br/>
+        <w:t>        </w:t>
+      </w:r>
+      <w:r>
+        <w:rPr>
+          <w:rFonts w:ascii="Consolas" w:eastAsia="Times New Roman" w:hAnsi="Consolas" w:cs="Consolas"/>
+          <w:color w:val="0000CD"/>
+        </w:rPr>
+        <w:t>if</w:t>
+      </w:r>
+      <w:r>
+        <w:rPr>
+          <w:rFonts w:ascii="Consolas" w:eastAsia="Times New Roman" w:hAnsi="Consolas" w:cs="Consolas"/>
+          <w:color w:val="000000"/>
+        </w:rPr>
+        <w:t> (</w:t>
+      </w:r>
+      <w:proofErr w:type="spellStart"/>
+      <w:r>
+        <w:rPr>
+          <w:rFonts w:ascii="Consolas" w:eastAsia="Times New Roman" w:hAnsi="Consolas" w:cs="Consolas"/>
+          <w:color w:val="0000CD"/>
+        </w:rPr>
+        <w:t>this</w:t>
+      </w:r>
+      <w:r>
+        <w:rPr>
+          <w:rFonts w:ascii="Consolas" w:eastAsia="Times New Roman" w:hAnsi="Consolas" w:cs="Consolas"/>
+          <w:color w:val="000000"/>
+        </w:rPr>
+        <w:t>.readyState</w:t>
+      </w:r>
+      <w:proofErr w:type="spellEnd"/>
+      <w:r>
+        <w:rPr>
+          <w:rFonts w:ascii="Consolas" w:eastAsia="Times New Roman" w:hAnsi="Consolas" w:cs="Consolas"/>
+          <w:color w:val="000000"/>
+        </w:rPr>
+        <w:t> == </w:t>
+      </w:r>
+      <w:r>
+        <w:rPr>
+          <w:rFonts w:ascii="Consolas" w:eastAsia="Times New Roman" w:hAnsi="Consolas" w:cs="Consolas"/>
+          <w:color w:val="FF0000"/>
+        </w:rPr>
+        <w:t>4</w:t>
+      </w:r>
+      <w:r>
+        <w:rPr>
+          <w:rFonts w:ascii="Consolas" w:eastAsia="Times New Roman" w:hAnsi="Consolas" w:cs="Consolas"/>
+          <w:color w:val="000000"/>
+        </w:rPr>
+        <w:t>) {</w:t>
+      </w:r>
+      <w:r>
+        <w:rPr>
+          <w:rFonts w:ascii="Consolas" w:eastAsia="Times New Roman" w:hAnsi="Consolas" w:cs="Consolas"/>
+          <w:color w:val="000000"/>
+        </w:rPr>
+        <w:br/>
+        <w:t>          </w:t>
+      </w:r>
+      <w:r>
+        <w:rPr>
+          <w:rFonts w:ascii="Consolas" w:eastAsia="Times New Roman" w:hAnsi="Consolas" w:cs="Consolas"/>
+          <w:color w:val="0000CD"/>
+        </w:rPr>
+        <w:t>if</w:t>
+      </w:r>
+      <w:r>
+        <w:rPr>
+          <w:rFonts w:ascii="Consolas" w:eastAsia="Times New Roman" w:hAnsi="Consolas" w:cs="Consolas"/>
+          <w:color w:val="000000"/>
+        </w:rPr>
+        <w:t> (</w:t>
+      </w:r>
+      <w:proofErr w:type="spellStart"/>
+      <w:r>
+        <w:rPr>
+          <w:rFonts w:ascii="Consolas" w:eastAsia="Times New Roman" w:hAnsi="Consolas" w:cs="Consolas"/>
+          <w:color w:val="0000CD"/>
+        </w:rPr>
+        <w:t>this</w:t>
+      </w:r>
+      <w:r>
+        <w:rPr>
+          <w:rFonts w:ascii="Consolas" w:eastAsia="Times New Roman" w:hAnsi="Consolas" w:cs="Consolas"/>
+          <w:color w:val="000000"/>
+        </w:rPr>
+        <w:t>.status</w:t>
+      </w:r>
+      <w:proofErr w:type="spellEnd"/>
+      <w:r>
+        <w:rPr>
+          <w:rFonts w:ascii="Consolas" w:eastAsia="Times New Roman" w:hAnsi="Consolas" w:cs="Consolas"/>
+          <w:color w:val="000000"/>
+        </w:rPr>
+        <w:t> == </w:t>
+      </w:r>
+      <w:r>
+        <w:rPr>
+          <w:rFonts w:ascii="Consolas" w:eastAsia="Times New Roman" w:hAnsi="Consolas" w:cs="Consolas"/>
+          <w:color w:val="FF0000"/>
+        </w:rPr>
+        <w:t>200</w:t>
+      </w:r>
+      <w:r>
+        <w:rPr>
+          <w:rFonts w:ascii="Consolas" w:eastAsia="Times New Roman" w:hAnsi="Consolas" w:cs="Consolas"/>
+          <w:color w:val="000000"/>
+        </w:rPr>
+        <w:t>) {</w:t>
+      </w:r>
+      <w:proofErr w:type="spellStart"/>
+      <w:r>
+        <w:rPr>
+          <w:rFonts w:ascii="Consolas" w:eastAsia="Times New Roman" w:hAnsi="Consolas" w:cs="Consolas"/>
+          <w:color w:val="000000"/>
+        </w:rPr>
+        <w:t>elmnt.innerHTML</w:t>
+      </w:r>
+      <w:proofErr w:type="spellEnd"/>
+      <w:r>
+        <w:rPr>
+          <w:rFonts w:ascii="Consolas" w:eastAsia="Times New Roman" w:hAnsi="Consolas" w:cs="Consolas"/>
+          <w:color w:val="000000"/>
+        </w:rPr>
+        <w:t> = </w:t>
+      </w:r>
+      <w:proofErr w:type="spellStart"/>
+      <w:r>
+        <w:rPr>
+          <w:rFonts w:ascii="Consolas" w:eastAsia="Times New Roman" w:hAnsi="Consolas" w:cs="Consolas"/>
+          <w:color w:val="0000CD"/>
+        </w:rPr>
+        <w:t>this</w:t>
+      </w:r>
+      <w:r>
+        <w:rPr>
+          <w:rFonts w:ascii="Consolas" w:eastAsia="Times New Roman" w:hAnsi="Consolas" w:cs="Consolas"/>
+          <w:color w:val="000000"/>
+        </w:rPr>
+        <w:t>.responseText</w:t>
+      </w:r>
+      <w:proofErr w:type="spellEnd"/>
+      <w:r>
+        <w:rPr>
+          <w:rFonts w:ascii="Consolas" w:eastAsia="Times New Roman" w:hAnsi="Consolas" w:cs="Consolas"/>
+          <w:color w:val="000000"/>
+        </w:rPr>
+        <w:t>;}</w:t>
+      </w:r>
+      <w:r>
+        <w:rPr>
+          <w:rFonts w:ascii="Consolas" w:eastAsia="Times New Roman" w:hAnsi="Consolas" w:cs="Consolas"/>
+          <w:color w:val="000000"/>
+        </w:rPr>
+        <w:br/>
+        <w:t>          </w:t>
+      </w:r>
+      <w:r>
+        <w:rPr>
+          <w:rFonts w:ascii="Consolas" w:eastAsia="Times New Roman" w:hAnsi="Consolas" w:cs="Consolas"/>
+          <w:color w:val="0000CD"/>
+        </w:rPr>
+        <w:t>if</w:t>
+      </w:r>
+      <w:r>
+        <w:rPr>
+          <w:rFonts w:ascii="Consolas" w:eastAsia="Times New Roman" w:hAnsi="Consolas" w:cs="Consolas"/>
+          <w:color w:val="000000"/>
+        </w:rPr>
+        <w:t> (</w:t>
+      </w:r>
+      <w:proofErr w:type="spellStart"/>
+      <w:r>
+        <w:rPr>
+          <w:rFonts w:ascii="Consolas" w:eastAsia="Times New Roman" w:hAnsi="Consolas" w:cs="Consolas"/>
+          <w:color w:val="0000CD"/>
+        </w:rPr>
+        <w:t>this</w:t>
+      </w:r>
+      <w:r>
+        <w:rPr>
+          <w:rFonts w:ascii="Consolas" w:eastAsia="Times New Roman" w:hAnsi="Consolas" w:cs="Consolas"/>
+          <w:color w:val="000000"/>
+        </w:rPr>
+        <w:t>.status</w:t>
+      </w:r>
+      <w:proofErr w:type="spellEnd"/>
+      <w:r>
+        <w:rPr>
+          <w:rFonts w:ascii="Consolas" w:eastAsia="Times New Roman" w:hAnsi="Consolas" w:cs="Consolas"/>
+          <w:color w:val="000000"/>
+        </w:rPr>
+        <w:t> == </w:t>
+      </w:r>
+      <w:r>
+        <w:rPr>
+          <w:rFonts w:ascii="Consolas" w:eastAsia="Times New Roman" w:hAnsi="Consolas" w:cs="Consolas"/>
+          <w:color w:val="FF0000"/>
+        </w:rPr>
+        <w:t>404</w:t>
+      </w:r>
+      <w:r>
+        <w:rPr>
+          <w:rFonts w:ascii="Consolas" w:eastAsia="Times New Roman" w:hAnsi="Consolas" w:cs="Consolas"/>
+          <w:color w:val="000000"/>
+        </w:rPr>
+        <w:t>) {</w:t>
+      </w:r>
+      <w:proofErr w:type="spellStart"/>
+      <w:r>
+        <w:rPr>
+          <w:rFonts w:ascii="Consolas" w:eastAsia="Times New Roman" w:hAnsi="Consolas" w:cs="Consolas"/>
+          <w:color w:val="000000"/>
+        </w:rPr>
+        <w:t>elmnt.innerHTML</w:t>
+      </w:r>
+      <w:proofErr w:type="spellEnd"/>
+      <w:r>
+        <w:rPr>
+          <w:rFonts w:ascii="Consolas" w:eastAsia="Times New Roman" w:hAnsi="Consolas" w:cs="Consolas"/>
+          <w:color w:val="000000"/>
+        </w:rPr>
+        <w:t> = </w:t>
+      </w:r>
+      <w:r>
+        <w:rPr>
+          <w:rFonts w:ascii="Consolas" w:eastAsia="Times New Roman" w:hAnsi="Consolas" w:cs="Consolas"/>
+          <w:color w:val="A52A2A"/>
+        </w:rPr>
+        <w:t>"Page not found."</w:t>
+      </w:r>
+      <w:r>
+        <w:rPr>
+          <w:rFonts w:ascii="Consolas" w:eastAsia="Times New Roman" w:hAnsi="Consolas" w:cs="Consolas"/>
+          <w:color w:val="000000"/>
+        </w:rPr>
+        <w:t>;}</w:t>
+      </w:r>
+      <w:r>
+        <w:rPr>
+          <w:rFonts w:ascii="Consolas" w:eastAsia="Times New Roman" w:hAnsi="Consolas" w:cs="Consolas"/>
+          <w:color w:val="000000"/>
+        </w:rPr>
+        <w:br/>
+        <w:t>          </w:t>
+      </w:r>
+      <w:r>
+        <w:rPr>
+          <w:rFonts w:ascii="Consolas" w:eastAsia="Times New Roman" w:hAnsi="Consolas" w:cs="Consolas"/>
+          <w:color w:val="008000"/>
+        </w:rPr>
+        <w:t>/* Remove the attribute, and call this function once more: */</w:t>
+      </w:r>
+      <w:r>
+        <w:rPr>
+          <w:rFonts w:ascii="Consolas" w:eastAsia="Times New Roman" w:hAnsi="Consolas" w:cs="Consolas"/>
+          <w:color w:val="000000"/>
+        </w:rPr>
+        <w:br/>
+        <w:t>          </w:t>
+      </w:r>
+      <w:proofErr w:type="spellStart"/>
+      <w:r>
+        <w:rPr>
+          <w:rFonts w:ascii="Consolas" w:eastAsia="Times New Roman" w:hAnsi="Consolas" w:cs="Consolas"/>
+          <w:color w:val="000000"/>
+        </w:rPr>
+        <w:t>elmnt.removeAttribute</w:t>
+      </w:r>
+      <w:proofErr w:type="spellEnd"/>
+      <w:r>
+        <w:rPr>
+          <w:rFonts w:ascii="Consolas" w:eastAsia="Times New Roman" w:hAnsi="Consolas" w:cs="Consolas"/>
+          <w:color w:val="000000"/>
+        </w:rPr>
+        <w:t>(</w:t>
+      </w:r>
+      <w:r>
+        <w:rPr>
+          <w:rFonts w:ascii="Consolas" w:eastAsia="Times New Roman" w:hAnsi="Consolas" w:cs="Consolas"/>
+          <w:color w:val="A52A2A"/>
+        </w:rPr>
+        <w:t>"w3-include-html"</w:t>
+      </w:r>
+      <w:r>
+        <w:rPr>
+          <w:rFonts w:ascii="Consolas" w:eastAsia="Times New Roman" w:hAnsi="Consolas" w:cs="Consolas"/>
+          <w:color w:val="000000"/>
+        </w:rPr>
+        <w:t>);</w:t>
+      </w:r>
+      <w:r>
+        <w:rPr>
+          <w:rFonts w:ascii="Consolas" w:eastAsia="Times New Roman" w:hAnsi="Consolas" w:cs="Consolas"/>
+          <w:color w:val="000000"/>
+        </w:rPr>
+        <w:br/>
+        <w:t>          </w:t>
+      </w:r>
+      <w:proofErr w:type="spellStart"/>
+      <w:r>
+        <w:rPr>
+          <w:rFonts w:ascii="Consolas" w:eastAsia="Times New Roman" w:hAnsi="Consolas" w:cs="Consolas"/>
+          <w:color w:val="000000"/>
+        </w:rPr>
+        <w:t>includeHTML</w:t>
+      </w:r>
+      <w:proofErr w:type="spellEnd"/>
+      <w:r>
+        <w:rPr>
+          <w:rFonts w:ascii="Consolas" w:eastAsia="Times New Roman" w:hAnsi="Consolas" w:cs="Consolas"/>
+          <w:color w:val="000000"/>
+        </w:rPr>
+        <w:t>();</w:t>
+      </w:r>
+      <w:r>
+        <w:rPr>
+          <w:rFonts w:ascii="Consolas" w:eastAsia="Times New Roman" w:hAnsi="Consolas" w:cs="Consolas"/>
+          <w:color w:val="000000"/>
+        </w:rPr>
+        <w:br/>
+        <w:t>        }</w:t>
+      </w:r>
+      <w:r>
+        <w:rPr>
+          <w:rFonts w:ascii="Consolas" w:eastAsia="Times New Roman" w:hAnsi="Consolas" w:cs="Consolas"/>
+          <w:color w:val="000000"/>
+        </w:rPr>
+        <w:br/>
+        <w:t>      } </w:t>
+      </w:r>
+      <w:r>
+        <w:rPr>
+          <w:rFonts w:ascii="Consolas" w:eastAsia="Times New Roman" w:hAnsi="Consolas" w:cs="Consolas"/>
+          <w:color w:val="000000"/>
+        </w:rPr>
+        <w:br/>
+        <w:t xml:space="preserve">      </w:t>
+      </w:r>
+      <w:proofErr w:type="spellStart"/>
+      <w:r>
+        <w:rPr>
+          <w:rFonts w:ascii="Consolas" w:eastAsia="Times New Roman" w:hAnsi="Consolas" w:cs="Consolas"/>
+          <w:color w:val="000000"/>
+        </w:rPr>
+        <w:t>xhttp.open</w:t>
+      </w:r>
+      <w:proofErr w:type="spellEnd"/>
+      <w:r>
+        <w:rPr>
+          <w:rFonts w:ascii="Consolas" w:eastAsia="Times New Roman" w:hAnsi="Consolas" w:cs="Consolas"/>
+          <w:color w:val="000000"/>
+        </w:rPr>
+        <w:t>(</w:t>
+      </w:r>
+      <w:r>
+        <w:rPr>
+          <w:rFonts w:ascii="Consolas" w:eastAsia="Times New Roman" w:hAnsi="Consolas" w:cs="Consolas"/>
+          <w:color w:val="A52A2A"/>
+        </w:rPr>
+        <w:t>"GET"</w:t>
+      </w:r>
+      <w:r>
+        <w:rPr>
+          <w:rFonts w:ascii="Consolas" w:eastAsia="Times New Roman" w:hAnsi="Consolas" w:cs="Consolas"/>
+          <w:color w:val="000000"/>
+        </w:rPr>
+        <w:t>, file, </w:t>
+      </w:r>
+      <w:r>
+        <w:rPr>
+          <w:rFonts w:ascii="Consolas" w:eastAsia="Times New Roman" w:hAnsi="Consolas" w:cs="Consolas"/>
+          <w:color w:val="0000CD"/>
+        </w:rPr>
+        <w:t>true</w:t>
+      </w:r>
+      <w:r>
+        <w:rPr>
+          <w:rFonts w:ascii="Consolas" w:eastAsia="Times New Roman" w:hAnsi="Consolas" w:cs="Consolas"/>
+          <w:color w:val="000000"/>
+        </w:rPr>
+        <w:t>);</w:t>
+      </w:r>
+      <w:r>
+        <w:rPr>
+          <w:rFonts w:ascii="Consolas" w:eastAsia="Times New Roman" w:hAnsi="Consolas" w:cs="Consolas"/>
+          <w:color w:val="000000"/>
+        </w:rPr>
+        <w:br/>
+        <w:t>      </w:t>
+      </w:r>
+      <w:proofErr w:type="spellStart"/>
+      <w:r>
+        <w:rPr>
+          <w:rFonts w:ascii="Consolas" w:eastAsia="Times New Roman" w:hAnsi="Consolas" w:cs="Consolas"/>
+          <w:color w:val="000000"/>
+        </w:rPr>
+        <w:t>xhttp.send</w:t>
+      </w:r>
+      <w:proofErr w:type="spellEnd"/>
+      <w:r>
+        <w:rPr>
+          <w:rFonts w:ascii="Consolas" w:eastAsia="Times New Roman" w:hAnsi="Consolas" w:cs="Consolas"/>
+          <w:color w:val="000000"/>
+        </w:rPr>
+        <w:t>();</w:t>
+      </w:r>
+      <w:r>
+        <w:rPr>
+          <w:rFonts w:ascii="Consolas" w:eastAsia="Times New Roman" w:hAnsi="Consolas" w:cs="Consolas"/>
+          <w:color w:val="000000"/>
+        </w:rPr>
+        <w:br/>
+        <w:t>      </w:t>
+      </w:r>
+      <w:r>
+        <w:rPr>
+          <w:rFonts w:ascii="Consolas" w:eastAsia="Times New Roman" w:hAnsi="Consolas" w:cs="Consolas"/>
+          <w:color w:val="008000"/>
+        </w:rPr>
+        <w:t>/* Exit the function: */</w:t>
+      </w:r>
+      <w:r>
+        <w:rPr>
+          <w:rFonts w:ascii="Consolas" w:eastAsia="Times New Roman" w:hAnsi="Consolas" w:cs="Consolas"/>
+          <w:color w:val="000000"/>
+        </w:rPr>
+        <w:br/>
+        <w:t>      </w:t>
+      </w:r>
+      <w:r>
+        <w:rPr>
+          <w:rFonts w:ascii="Consolas" w:eastAsia="Times New Roman" w:hAnsi="Consolas" w:cs="Consolas"/>
+          <w:color w:val="0000CD"/>
+        </w:rPr>
+        <w:t>return</w:t>
+      </w:r>
+      <w:r>
+        <w:rPr>
+          <w:rFonts w:ascii="Consolas" w:eastAsia="Times New Roman" w:hAnsi="Consolas" w:cs="Consolas"/>
+          <w:color w:val="000000"/>
+        </w:rPr>
+        <w:t>;</w:t>
+      </w:r>
+      <w:r>
+        <w:rPr>
+          <w:rFonts w:ascii="Consolas" w:eastAsia="Times New Roman" w:hAnsi="Consolas" w:cs="Consolas"/>
+          <w:color w:val="000000"/>
+        </w:rPr>
+        <w:br/>
+        <w:t>    }</w:t>
+      </w:r>
+      <w:r>
+        <w:rPr>
+          <w:rFonts w:ascii="Consolas" w:eastAsia="Times New Roman" w:hAnsi="Consolas" w:cs="Consolas"/>
+          <w:color w:val="000000"/>
+        </w:rPr>
+        <w:br/>
+        <w:t>  }</w:t>
+      </w:r>
+      <w:r>
+        <w:rPr>
+          <w:rFonts w:ascii="Consolas" w:eastAsia="Times New Roman" w:hAnsi="Consolas" w:cs="Consolas"/>
+          <w:color w:val="000000"/>
+        </w:rPr>
+        <w:br/>
+        <w:t>}</w:t>
+      </w:r>
+      <w:r>
+        <w:rPr>
+          <w:rFonts w:ascii="Consolas" w:eastAsia="Times New Roman" w:hAnsi="Consolas" w:cs="Consolas"/>
+          <w:color w:val="000000"/>
+        </w:rPr>
+        <w:br/>
+      </w:r>
+      <w:r>
+        <w:rPr>
+          <w:rFonts w:ascii="Consolas" w:eastAsia="Times New Roman" w:hAnsi="Consolas" w:cs="Consolas"/>
+          <w:color w:val="0000CD"/>
+        </w:rPr>
+        <w:t>&lt;</w:t>
+      </w:r>
+      <w:r>
+        <w:rPr>
+          <w:rFonts w:ascii="Consolas" w:eastAsia="Times New Roman" w:hAnsi="Consolas" w:cs="Consolas"/>
+          <w:color w:val="A52A2A"/>
+        </w:rPr>
+        <w:t>/script</w:t>
+      </w:r>
+      <w:r>
+        <w:rPr>
+          <w:rFonts w:ascii="Consolas" w:eastAsia="Times New Roman" w:hAnsi="Consolas" w:cs="Consolas"/>
+          <w:color w:val="0000CD"/>
+        </w:rPr>
+        <w:t>&gt;</w:t>
+      </w:r>
+    </w:p>
+    <w:p>
+      <w:pPr>
+        <w:rPr>
+          <w:lang w:val="en-US"/>
+        </w:rPr>
+      </w:pPr>
+    </w:p>
+    <w:p>
+      <w:pPr>
+        <w:rPr>
+          <w:rFonts w:ascii="Times New Roman" w:eastAsia="Times New Roman" w:hAnsi="Times New Roman" w:cs="Times New Roman"/>
+        </w:rPr>
+      </w:pPr>
+      <w:r>
+        <w:rPr>
+          <w:rFonts w:ascii="Consolas" w:eastAsia="Times New Roman" w:hAnsi="Consolas" w:cs="Consolas"/>
+          <w:color w:val="0000CD"/>
+        </w:rPr>
+        <w:t>&lt;</w:t>
+      </w:r>
+      <w:r>
+        <w:rPr>
+          <w:rFonts w:ascii="Consolas" w:eastAsia="Times New Roman" w:hAnsi="Consolas" w:cs="Consolas"/>
+          <w:color w:val="A52A2A"/>
+        </w:rPr>
+        <w:t>script</w:t>
+      </w:r>
+      <w:r>
+        <w:rPr>
+          <w:rFonts w:ascii="Consolas" w:eastAsia="Times New Roman" w:hAnsi="Consolas" w:cs="Consolas"/>
+          <w:color w:val="0000CD"/>
+        </w:rPr>
+        <w:t>&gt;</w:t>
+      </w:r>
+      <w:r>
+        <w:rPr>
+          <w:rFonts w:ascii="Consolas" w:eastAsia="Times New Roman" w:hAnsi="Consolas" w:cs="Consolas"/>
+          <w:color w:val="000000"/>
+        </w:rPr>
+        <w:br/>
+      </w:r>
+      <w:proofErr w:type="spellStart"/>
+      <w:r>
+        <w:rPr>
+          <w:rFonts w:ascii="Consolas" w:eastAsia="Times New Roman" w:hAnsi="Consolas" w:cs="Consolas"/>
+          <w:color w:val="000000"/>
+        </w:rPr>
+        <w:t>includeHTML</w:t>
+      </w:r>
+      <w:proofErr w:type="spellEnd"/>
+      <w:r>
+        <w:rPr>
+          <w:rFonts w:ascii="Consolas" w:eastAsia="Times New Roman" w:hAnsi="Consolas" w:cs="Consolas"/>
+          <w:color w:val="000000"/>
+        </w:rPr>
+        <w:t>();</w:t>
+      </w:r>
+      <w:r>
+        <w:rPr>
+          <w:rFonts w:ascii="Consolas" w:eastAsia="Times New Roman" w:hAnsi="Consolas" w:cs="Consolas"/>
+          <w:color w:val="000000"/>
+        </w:rPr>
+        <w:br/>
+      </w:r>
+      <w:r>
+        <w:rPr>
+          <w:rFonts w:ascii="Consolas" w:eastAsia="Times New Roman" w:hAnsi="Consolas" w:cs="Consolas"/>
+          <w:color w:val="0000CD"/>
+        </w:rPr>
+        <w:t>&lt;</w:t>
+      </w:r>
+      <w:r>
+        <w:rPr>
+          <w:rFonts w:ascii="Consolas" w:eastAsia="Times New Roman" w:hAnsi="Consolas" w:cs="Consolas"/>
+          <w:color w:val="A52A2A"/>
+        </w:rPr>
+        <w:t>/script</w:t>
+      </w:r>
+      <w:r>
+        <w:rPr>
+          <w:rFonts w:ascii="Consolas" w:eastAsia="Times New Roman" w:hAnsi="Consolas" w:cs="Consolas"/>
+          <w:color w:val="0000CD"/>
+        </w:rPr>
+        <w:t>&gt;</w:t>
       </w:r>
     </w:p>
     <w:sectPr>
@@ -472,6 +1746,25 @@
     <w:name w:val="Normal"/>
     <w:qFormat/>
   </w:style>
+  <w:style w:type="paragraph" w:styleId="Heading2">
+    <w:name w:val="heading 2"/>
+    <w:basedOn w:val="Normal"/>
+    <w:link w:val="Heading2Char"/>
+    <w:uiPriority w:val="9"/>
+    <w:qFormat/>
+    <w:rsid w:val="00715717"/>
+    <w:pPr>
+      <w:spacing w:before="100" w:beforeAutospacing="1" w:after="100" w:afterAutospacing="1"/>
+      <w:outlineLvl w:val="1"/>
+    </w:pPr>
+    <w:rPr>
+      <w:rFonts w:ascii="Times New Roman" w:eastAsia="Times New Roman" w:hAnsi="Times New Roman" w:cs="Times New Roman"/>
+      <w:b/>
+      <w:bCs/>
+      <w:sz w:val="36"/>
+      <w:szCs w:val="36"/>
+    </w:rPr>
+  </w:style>
   <w:style w:type="character" w:default="1" w:styleId="DefaultParagraphFont">
     <w:name w:val="Default Paragraph Font"/>
     <w:uiPriority w:val="1"/>
@@ -498,6 +1791,81 @@
     <w:uiPriority w:val="99"/>
     <w:semiHidden/>
     <w:unhideWhenUsed/>
+  </w:style>
+  <w:style w:type="character" w:customStyle="1" w:styleId="Heading2Char">
+    <w:name w:val="Heading 2 Char"/>
+    <w:basedOn w:val="DefaultParagraphFont"/>
+    <w:link w:val="Heading2"/>
+    <w:uiPriority w:val="9"/>
+    <w:rsid w:val="00715717"/>
+    <w:rPr>
+      <w:rFonts w:ascii="Times New Roman" w:eastAsia="Times New Roman" w:hAnsi="Times New Roman" w:cs="Times New Roman"/>
+      <w:b/>
+      <w:bCs/>
+      <w:sz w:val="36"/>
+      <w:szCs w:val="36"/>
+    </w:rPr>
+  </w:style>
+  <w:style w:type="character" w:customStyle="1" w:styleId="tagnamecolor">
+    <w:name w:val="tagnamecolor"/>
+    <w:basedOn w:val="DefaultParagraphFont"/>
+    <w:rsid w:val="00715717"/>
+  </w:style>
+  <w:style w:type="character" w:customStyle="1" w:styleId="tagcolor">
+    <w:name w:val="tagcolor"/>
+    <w:basedOn w:val="DefaultParagraphFont"/>
+    <w:rsid w:val="00715717"/>
+  </w:style>
+  <w:style w:type="character" w:customStyle="1" w:styleId="attributecolor">
+    <w:name w:val="attributecolor"/>
+    <w:basedOn w:val="DefaultParagraphFont"/>
+    <w:rsid w:val="00715717"/>
+  </w:style>
+  <w:style w:type="character" w:styleId="Strong">
+    <w:name w:val="Strong"/>
+    <w:basedOn w:val="DefaultParagraphFont"/>
+    <w:uiPriority w:val="22"/>
+    <w:qFormat/>
+    <w:rsid w:val="00715717"/>
+    <w:rPr>
+      <w:b/>
+      <w:bCs/>
+    </w:rPr>
+  </w:style>
+  <w:style w:type="character" w:customStyle="1" w:styleId="attributevaluecolor">
+    <w:name w:val="attributevaluecolor"/>
+    <w:basedOn w:val="DefaultParagraphFont"/>
+    <w:rsid w:val="00715717"/>
+  </w:style>
+  <w:style w:type="character" w:customStyle="1" w:styleId="jscolor">
+    <w:name w:val="jscolor"/>
+    <w:basedOn w:val="DefaultParagraphFont"/>
+    <w:rsid w:val="00715717"/>
+  </w:style>
+  <w:style w:type="character" w:customStyle="1" w:styleId="jskeywordcolor">
+    <w:name w:val="jskeywordcolor"/>
+    <w:basedOn w:val="DefaultParagraphFont"/>
+    <w:rsid w:val="00715717"/>
+  </w:style>
+  <w:style w:type="character" w:customStyle="1" w:styleId="jsnumbercolor">
+    <w:name w:val="jsnumbercolor"/>
+    <w:basedOn w:val="DefaultParagraphFont"/>
+    <w:rsid w:val="00715717"/>
+  </w:style>
+  <w:style w:type="character" w:customStyle="1" w:styleId="commentcolor">
+    <w:name w:val="commentcolor"/>
+    <w:basedOn w:val="DefaultParagraphFont"/>
+    <w:rsid w:val="00715717"/>
+  </w:style>
+  <w:style w:type="character" w:customStyle="1" w:styleId="jspropertycolor">
+    <w:name w:val="jspropertycolor"/>
+    <w:basedOn w:val="DefaultParagraphFont"/>
+    <w:rsid w:val="00715717"/>
+  </w:style>
+  <w:style w:type="character" w:customStyle="1" w:styleId="jsstringcolor">
+    <w:name w:val="jsstringcolor"/>
+    <w:basedOn w:val="DefaultParagraphFont"/>
+    <w:rsid w:val="00715717"/>
   </w:style>
 </w:styles>
 </file>

</xml_diff>